<commit_message>
Part 4. Dimensionality in backProp
</commit_message>
<xml_diff>
--- a/4. Neural Networks - Backpropagation Dimensionality Understanding.docx
+++ b/4. Neural Networks - Backpropagation Dimensionality Understanding.docx
@@ -3270,82 +3270,49 @@
           <w:p>
             <w:pPr>
               <w:pStyle w:val="Descripcin"/>
-              <w:spacing w:after="240"/>
-              <w:rPr>
-                <w:rFonts w:eastAsiaTheme="minorEastAsia"/>
-                <w:color w:val="auto"/>
-                <w:sz w:val="24"/>
-                <w:szCs w:val="24"/>
+              <w:rPr>
                 <w:lang w:val="en-US"/>
               </w:rPr>
             </w:pPr>
             <w:r>
               <w:rPr>
-                <w:rFonts w:eastAsiaTheme="minorEastAsia"/>
-                <w:color w:val="auto"/>
-                <w:sz w:val="24"/>
-                <w:szCs w:val="24"/>
                 <w:lang w:val="en-US"/>
               </w:rPr>
               <w:t>(Eq. B</w:t>
             </w:r>
             <w:r>
               <w:rPr>
-                <w:rFonts w:eastAsiaTheme="minorEastAsia"/>
-                <w:color w:val="auto"/>
-                <w:sz w:val="24"/>
-                <w:szCs w:val="24"/>
                 <w:lang w:val="en-US"/>
               </w:rPr>
               <w:fldChar w:fldCharType="begin"/>
             </w:r>
             <w:r>
               <w:rPr>
-                <w:rFonts w:eastAsiaTheme="minorEastAsia"/>
-                <w:color w:val="auto"/>
-                <w:sz w:val="24"/>
-                <w:szCs w:val="24"/>
                 <w:lang w:val="en-US"/>
               </w:rPr>
               <w:instrText xml:space="preserve"> SEQ Eq._B \* ARABIC </w:instrText>
             </w:r>
             <w:r>
               <w:rPr>
-                <w:rFonts w:eastAsiaTheme="minorEastAsia"/>
-                <w:color w:val="auto"/>
-                <w:sz w:val="24"/>
-                <w:szCs w:val="24"/>
                 <w:lang w:val="en-US"/>
               </w:rPr>
               <w:fldChar w:fldCharType="separate"/>
             </w:r>
             <w:r>
               <w:rPr>
-                <w:rFonts w:eastAsiaTheme="minorEastAsia"/>
                 <w:noProof/>
-                <w:color w:val="auto"/>
-                <w:sz w:val="24"/>
-                <w:szCs w:val="24"/>
                 <w:lang w:val="en-US"/>
               </w:rPr>
               <w:t>1</w:t>
             </w:r>
             <w:r>
               <w:rPr>
-                <w:rFonts w:eastAsiaTheme="minorEastAsia"/>
-                <w:color w:val="auto"/>
-                <w:sz w:val="24"/>
-                <w:szCs w:val="24"/>
                 <w:lang w:val="en-US"/>
               </w:rPr>
               <w:fldChar w:fldCharType="end"/>
             </w:r>
             <w:r>
               <w:rPr>
-                <w:rFonts w:eastAsiaTheme="minorEastAsia"/>
-                <w:color w:val="auto"/>
-                <w:sz w:val="24"/>
-                <w:szCs w:val="24"/>
                 <w:lang w:val="en-US"/>
               </w:rPr>
               <w:t>)</w:t>
@@ -3825,75 +3792,46 @@
           <w:p>
             <w:pPr>
               <w:pStyle w:val="Descripcin"/>
-              <w:spacing w:after="240"/>
             </w:pPr>
             <w:r>
               <w:rPr>
-                <w:rFonts w:eastAsiaTheme="minorEastAsia"/>
-                <w:color w:val="auto"/>
-                <w:sz w:val="24"/>
-                <w:szCs w:val="24"/>
                 <w:lang w:val="en-US"/>
               </w:rPr>
               <w:t>(Eq. B</w:t>
             </w:r>
             <w:r>
               <w:rPr>
-                <w:rFonts w:eastAsiaTheme="minorEastAsia"/>
-                <w:color w:val="auto"/>
-                <w:sz w:val="24"/>
-                <w:szCs w:val="24"/>
                 <w:lang w:val="en-US"/>
               </w:rPr>
               <w:fldChar w:fldCharType="begin"/>
             </w:r>
             <w:r>
               <w:rPr>
-                <w:rFonts w:eastAsiaTheme="minorEastAsia"/>
-                <w:color w:val="auto"/>
-                <w:sz w:val="24"/>
-                <w:szCs w:val="24"/>
                 <w:lang w:val="en-US"/>
               </w:rPr>
               <w:instrText xml:space="preserve"> SEQ Eq._B \* ARABIC </w:instrText>
             </w:r>
             <w:r>
               <w:rPr>
-                <w:rFonts w:eastAsiaTheme="minorEastAsia"/>
-                <w:color w:val="auto"/>
-                <w:sz w:val="24"/>
-                <w:szCs w:val="24"/>
                 <w:lang w:val="en-US"/>
               </w:rPr>
               <w:fldChar w:fldCharType="separate"/>
             </w:r>
             <w:r>
               <w:rPr>
-                <w:rFonts w:eastAsiaTheme="minorEastAsia"/>
                 <w:noProof/>
-                <w:color w:val="auto"/>
-                <w:sz w:val="24"/>
-                <w:szCs w:val="24"/>
                 <w:lang w:val="en-US"/>
               </w:rPr>
               <w:t>2</w:t>
             </w:r>
             <w:r>
               <w:rPr>
-                <w:rFonts w:eastAsiaTheme="minorEastAsia"/>
-                <w:color w:val="auto"/>
-                <w:sz w:val="24"/>
-                <w:szCs w:val="24"/>
                 <w:lang w:val="en-US"/>
               </w:rPr>
               <w:fldChar w:fldCharType="end"/>
             </w:r>
             <w:r>
               <w:rPr>
-                <w:rFonts w:eastAsiaTheme="minorEastAsia"/>
-                <w:color w:val="auto"/>
-                <w:sz w:val="24"/>
-                <w:szCs w:val="24"/>
                 <w:lang w:val="en-US"/>
               </w:rPr>
               <w:t>)</w:t>
@@ -4314,75 +4252,46 @@
           <w:p>
             <w:pPr>
               <w:pStyle w:val="Descripcin"/>
-              <w:spacing w:after="240"/>
             </w:pPr>
             <w:r>
               <w:rPr>
-                <w:rFonts w:eastAsiaTheme="minorEastAsia"/>
-                <w:color w:val="auto"/>
-                <w:sz w:val="24"/>
-                <w:szCs w:val="24"/>
                 <w:lang w:val="en-US"/>
               </w:rPr>
               <w:t>(Eq. B</w:t>
             </w:r>
             <w:r>
               <w:rPr>
-                <w:rFonts w:eastAsiaTheme="minorEastAsia"/>
-                <w:color w:val="auto"/>
-                <w:sz w:val="24"/>
-                <w:szCs w:val="24"/>
                 <w:lang w:val="en-US"/>
               </w:rPr>
               <w:fldChar w:fldCharType="begin"/>
             </w:r>
             <w:r>
               <w:rPr>
-                <w:rFonts w:eastAsiaTheme="minorEastAsia"/>
-                <w:color w:val="auto"/>
-                <w:sz w:val="24"/>
-                <w:szCs w:val="24"/>
                 <w:lang w:val="en-US"/>
               </w:rPr>
               <w:instrText xml:space="preserve"> SEQ Eq._B \* ARABIC </w:instrText>
             </w:r>
             <w:r>
               <w:rPr>
-                <w:rFonts w:eastAsiaTheme="minorEastAsia"/>
-                <w:color w:val="auto"/>
-                <w:sz w:val="24"/>
-                <w:szCs w:val="24"/>
                 <w:lang w:val="en-US"/>
               </w:rPr>
               <w:fldChar w:fldCharType="separate"/>
             </w:r>
             <w:r>
               <w:rPr>
-                <w:rFonts w:eastAsiaTheme="minorEastAsia"/>
                 <w:noProof/>
-                <w:color w:val="auto"/>
-                <w:sz w:val="24"/>
-                <w:szCs w:val="24"/>
                 <w:lang w:val="en-US"/>
               </w:rPr>
               <w:t>3</w:t>
             </w:r>
             <w:r>
               <w:rPr>
-                <w:rFonts w:eastAsiaTheme="minorEastAsia"/>
-                <w:color w:val="auto"/>
-                <w:sz w:val="24"/>
-                <w:szCs w:val="24"/>
                 <w:lang w:val="en-US"/>
               </w:rPr>
               <w:fldChar w:fldCharType="end"/>
             </w:r>
             <w:r>
               <w:rPr>
-                <w:rFonts w:eastAsiaTheme="minorEastAsia"/>
-                <w:color w:val="auto"/>
-                <w:sz w:val="24"/>
-                <w:szCs w:val="24"/>
                 <w:lang w:val="en-US"/>
               </w:rPr>
               <w:t>)</w:t>
@@ -5104,75 +5013,46 @@
           <w:p>
             <w:pPr>
               <w:pStyle w:val="Descripcin"/>
-              <w:spacing w:after="240"/>
             </w:pPr>
             <w:r>
               <w:rPr>
-                <w:rFonts w:eastAsiaTheme="minorEastAsia"/>
-                <w:color w:val="auto"/>
-                <w:sz w:val="24"/>
-                <w:szCs w:val="24"/>
                 <w:lang w:val="en-US"/>
               </w:rPr>
               <w:t>(Eq. B</w:t>
             </w:r>
             <w:r>
               <w:rPr>
-                <w:rFonts w:eastAsiaTheme="minorEastAsia"/>
-                <w:color w:val="auto"/>
-                <w:sz w:val="24"/>
-                <w:szCs w:val="24"/>
                 <w:lang w:val="en-US"/>
               </w:rPr>
               <w:fldChar w:fldCharType="begin"/>
             </w:r>
             <w:r>
               <w:rPr>
-                <w:rFonts w:eastAsiaTheme="minorEastAsia"/>
-                <w:color w:val="auto"/>
-                <w:sz w:val="24"/>
-                <w:szCs w:val="24"/>
                 <w:lang w:val="en-US"/>
               </w:rPr>
               <w:instrText xml:space="preserve"> SEQ Eq._B \* ARABIC </w:instrText>
             </w:r>
             <w:r>
               <w:rPr>
-                <w:rFonts w:eastAsiaTheme="minorEastAsia"/>
-                <w:color w:val="auto"/>
-                <w:sz w:val="24"/>
-                <w:szCs w:val="24"/>
                 <w:lang w:val="en-US"/>
               </w:rPr>
               <w:fldChar w:fldCharType="separate"/>
             </w:r>
             <w:r>
               <w:rPr>
-                <w:rFonts w:eastAsiaTheme="minorEastAsia"/>
                 <w:noProof/>
-                <w:color w:val="auto"/>
-                <w:sz w:val="24"/>
-                <w:szCs w:val="24"/>
                 <w:lang w:val="en-US"/>
               </w:rPr>
               <w:t>4</w:t>
             </w:r>
             <w:r>
               <w:rPr>
-                <w:rFonts w:eastAsiaTheme="minorEastAsia"/>
-                <w:color w:val="auto"/>
-                <w:sz w:val="24"/>
-                <w:szCs w:val="24"/>
                 <w:lang w:val="en-US"/>
               </w:rPr>
               <w:fldChar w:fldCharType="end"/>
             </w:r>
             <w:r>
               <w:rPr>
-                <w:rFonts w:eastAsiaTheme="minorEastAsia"/>
-                <w:color w:val="auto"/>
-                <w:sz w:val="24"/>
-                <w:szCs w:val="24"/>
                 <w:lang w:val="en-US"/>
               </w:rPr>
               <w:t>)</w:t>
@@ -5917,75 +5797,46 @@
           <w:p>
             <w:pPr>
               <w:pStyle w:val="Descripcin"/>
-              <w:spacing w:after="240"/>
             </w:pPr>
             <w:r>
               <w:rPr>
-                <w:rFonts w:eastAsiaTheme="minorEastAsia"/>
-                <w:color w:val="auto"/>
-                <w:sz w:val="24"/>
-                <w:szCs w:val="24"/>
                 <w:lang w:val="en-US"/>
               </w:rPr>
               <w:t>(Eq. B</w:t>
             </w:r>
             <w:r>
               <w:rPr>
-                <w:rFonts w:eastAsiaTheme="minorEastAsia"/>
-                <w:color w:val="auto"/>
-                <w:sz w:val="24"/>
-                <w:szCs w:val="24"/>
                 <w:lang w:val="en-US"/>
               </w:rPr>
               <w:fldChar w:fldCharType="begin"/>
             </w:r>
             <w:r>
               <w:rPr>
-                <w:rFonts w:eastAsiaTheme="minorEastAsia"/>
-                <w:color w:val="auto"/>
-                <w:sz w:val="24"/>
-                <w:szCs w:val="24"/>
                 <w:lang w:val="en-US"/>
               </w:rPr>
               <w:instrText xml:space="preserve"> SEQ Eq._B \* ARABIC </w:instrText>
             </w:r>
             <w:r>
               <w:rPr>
-                <w:rFonts w:eastAsiaTheme="minorEastAsia"/>
-                <w:color w:val="auto"/>
-                <w:sz w:val="24"/>
-                <w:szCs w:val="24"/>
                 <w:lang w:val="en-US"/>
               </w:rPr>
               <w:fldChar w:fldCharType="separate"/>
             </w:r>
             <w:r>
               <w:rPr>
-                <w:rFonts w:eastAsiaTheme="minorEastAsia"/>
                 <w:noProof/>
-                <w:color w:val="auto"/>
-                <w:sz w:val="24"/>
-                <w:szCs w:val="24"/>
                 <w:lang w:val="en-US"/>
               </w:rPr>
               <w:t>5</w:t>
             </w:r>
             <w:r>
               <w:rPr>
-                <w:rFonts w:eastAsiaTheme="minorEastAsia"/>
-                <w:color w:val="auto"/>
-                <w:sz w:val="24"/>
-                <w:szCs w:val="24"/>
                 <w:lang w:val="en-US"/>
               </w:rPr>
               <w:fldChar w:fldCharType="end"/>
             </w:r>
             <w:r>
               <w:rPr>
-                <w:rFonts w:eastAsiaTheme="minorEastAsia"/>
-                <w:color w:val="auto"/>
-                <w:sz w:val="24"/>
-                <w:szCs w:val="24"/>
                 <w:lang w:val="en-US"/>
               </w:rPr>
               <w:t>)</w:t>
@@ -6783,75 +6634,46 @@
           <w:p>
             <w:pPr>
               <w:pStyle w:val="Descripcin"/>
-              <w:spacing w:after="240"/>
             </w:pPr>
             <w:r>
               <w:rPr>
-                <w:rFonts w:eastAsiaTheme="minorEastAsia"/>
-                <w:color w:val="auto"/>
-                <w:sz w:val="24"/>
-                <w:szCs w:val="24"/>
                 <w:lang w:val="en-US"/>
               </w:rPr>
               <w:t>(Eq. B</w:t>
             </w:r>
             <w:r>
               <w:rPr>
-                <w:rFonts w:eastAsiaTheme="minorEastAsia"/>
-                <w:color w:val="auto"/>
-                <w:sz w:val="24"/>
-                <w:szCs w:val="24"/>
                 <w:lang w:val="en-US"/>
               </w:rPr>
               <w:fldChar w:fldCharType="begin"/>
             </w:r>
             <w:r>
               <w:rPr>
-                <w:rFonts w:eastAsiaTheme="minorEastAsia"/>
-                <w:color w:val="auto"/>
-                <w:sz w:val="24"/>
-                <w:szCs w:val="24"/>
                 <w:lang w:val="en-US"/>
               </w:rPr>
               <w:instrText xml:space="preserve"> SEQ Eq._B \* ARABIC </w:instrText>
             </w:r>
             <w:r>
               <w:rPr>
-                <w:rFonts w:eastAsiaTheme="minorEastAsia"/>
-                <w:color w:val="auto"/>
-                <w:sz w:val="24"/>
-                <w:szCs w:val="24"/>
                 <w:lang w:val="en-US"/>
               </w:rPr>
               <w:fldChar w:fldCharType="separate"/>
             </w:r>
             <w:r>
               <w:rPr>
-                <w:rFonts w:eastAsiaTheme="minorEastAsia"/>
                 <w:noProof/>
-                <w:color w:val="auto"/>
-                <w:sz w:val="24"/>
-                <w:szCs w:val="24"/>
                 <w:lang w:val="en-US"/>
               </w:rPr>
               <w:t>6</w:t>
             </w:r>
             <w:r>
               <w:rPr>
-                <w:rFonts w:eastAsiaTheme="minorEastAsia"/>
-                <w:color w:val="auto"/>
-                <w:sz w:val="24"/>
-                <w:szCs w:val="24"/>
                 <w:lang w:val="en-US"/>
               </w:rPr>
               <w:fldChar w:fldCharType="end"/>
             </w:r>
             <w:r>
               <w:rPr>
-                <w:rFonts w:eastAsiaTheme="minorEastAsia"/>
-                <w:color w:val="auto"/>
-                <w:sz w:val="24"/>
-                <w:szCs w:val="24"/>
                 <w:lang w:val="en-US"/>
               </w:rPr>
               <w:t>)</w:t>
@@ -7777,75 +7599,46 @@
           <w:p>
             <w:pPr>
               <w:pStyle w:val="Descripcin"/>
-              <w:spacing w:after="240"/>
             </w:pPr>
             <w:r>
               <w:rPr>
-                <w:rFonts w:eastAsiaTheme="minorEastAsia"/>
-                <w:color w:val="auto"/>
-                <w:sz w:val="24"/>
-                <w:szCs w:val="24"/>
                 <w:lang w:val="en-US"/>
               </w:rPr>
               <w:t>(Eq. B</w:t>
             </w:r>
             <w:r>
               <w:rPr>
-                <w:rFonts w:eastAsiaTheme="minorEastAsia"/>
-                <w:color w:val="auto"/>
-                <w:sz w:val="24"/>
-                <w:szCs w:val="24"/>
                 <w:lang w:val="en-US"/>
               </w:rPr>
               <w:fldChar w:fldCharType="begin"/>
             </w:r>
             <w:r>
               <w:rPr>
-                <w:rFonts w:eastAsiaTheme="minorEastAsia"/>
-                <w:color w:val="auto"/>
-                <w:sz w:val="24"/>
-                <w:szCs w:val="24"/>
                 <w:lang w:val="en-US"/>
               </w:rPr>
               <w:instrText xml:space="preserve"> SEQ Eq._B \* ARABIC </w:instrText>
             </w:r>
             <w:r>
               <w:rPr>
-                <w:rFonts w:eastAsiaTheme="minorEastAsia"/>
-                <w:color w:val="auto"/>
-                <w:sz w:val="24"/>
-                <w:szCs w:val="24"/>
                 <w:lang w:val="en-US"/>
               </w:rPr>
               <w:fldChar w:fldCharType="separate"/>
             </w:r>
             <w:r>
               <w:rPr>
-                <w:rFonts w:eastAsiaTheme="minorEastAsia"/>
                 <w:noProof/>
-                <w:color w:val="auto"/>
-                <w:sz w:val="24"/>
-                <w:szCs w:val="24"/>
                 <w:lang w:val="en-US"/>
               </w:rPr>
               <w:t>7</w:t>
             </w:r>
             <w:r>
               <w:rPr>
-                <w:rFonts w:eastAsiaTheme="minorEastAsia"/>
-                <w:color w:val="auto"/>
-                <w:sz w:val="24"/>
-                <w:szCs w:val="24"/>
                 <w:lang w:val="en-US"/>
               </w:rPr>
               <w:fldChar w:fldCharType="end"/>
             </w:r>
             <w:r>
               <w:rPr>
-                <w:rFonts w:eastAsiaTheme="minorEastAsia"/>
-                <w:color w:val="auto"/>
-                <w:sz w:val="24"/>
-                <w:szCs w:val="24"/>
                 <w:lang w:val="en-US"/>
               </w:rPr>
               <w:t>)</w:t>
@@ -8772,82 +8565,49 @@
           <w:p>
             <w:pPr>
               <w:pStyle w:val="Descripcin"/>
-              <w:spacing w:after="240"/>
-              <w:rPr>
-                <w:rFonts w:eastAsiaTheme="minorEastAsia"/>
-                <w:color w:val="auto"/>
-                <w:sz w:val="24"/>
-                <w:szCs w:val="24"/>
+              <w:rPr>
                 <w:lang w:val="en-US"/>
               </w:rPr>
             </w:pPr>
             <w:r>
               <w:rPr>
-                <w:rFonts w:eastAsiaTheme="minorEastAsia"/>
-                <w:color w:val="auto"/>
-                <w:sz w:val="24"/>
-                <w:szCs w:val="24"/>
                 <w:lang w:val="en-US"/>
               </w:rPr>
               <w:t>(Eq. B</w:t>
             </w:r>
             <w:r>
               <w:rPr>
-                <w:rFonts w:eastAsiaTheme="minorEastAsia"/>
-                <w:color w:val="auto"/>
-                <w:sz w:val="24"/>
-                <w:szCs w:val="24"/>
                 <w:lang w:val="en-US"/>
               </w:rPr>
               <w:fldChar w:fldCharType="begin"/>
             </w:r>
             <w:r>
               <w:rPr>
-                <w:rFonts w:eastAsiaTheme="minorEastAsia"/>
-                <w:color w:val="auto"/>
-                <w:sz w:val="24"/>
-                <w:szCs w:val="24"/>
                 <w:lang w:val="en-US"/>
               </w:rPr>
               <w:instrText xml:space="preserve"> SEQ Eq._B \* ARABIC </w:instrText>
             </w:r>
             <w:r>
               <w:rPr>
-                <w:rFonts w:eastAsiaTheme="minorEastAsia"/>
-                <w:color w:val="auto"/>
-                <w:sz w:val="24"/>
-                <w:szCs w:val="24"/>
                 <w:lang w:val="en-US"/>
               </w:rPr>
               <w:fldChar w:fldCharType="separate"/>
             </w:r>
             <w:r>
               <w:rPr>
-                <w:rFonts w:eastAsiaTheme="minorEastAsia"/>
                 <w:noProof/>
-                <w:color w:val="auto"/>
-                <w:sz w:val="24"/>
-                <w:szCs w:val="24"/>
                 <w:lang w:val="en-US"/>
               </w:rPr>
               <w:t>8</w:t>
             </w:r>
             <w:r>
               <w:rPr>
-                <w:rFonts w:eastAsiaTheme="minorEastAsia"/>
-                <w:color w:val="auto"/>
-                <w:sz w:val="24"/>
-                <w:szCs w:val="24"/>
                 <w:lang w:val="en-US"/>
               </w:rPr>
               <w:fldChar w:fldCharType="end"/>
             </w:r>
             <w:r>
               <w:rPr>
-                <w:rFonts w:eastAsiaTheme="minorEastAsia"/>
-                <w:color w:val="auto"/>
-                <w:sz w:val="24"/>
-                <w:szCs w:val="24"/>
                 <w:lang w:val="en-US"/>
               </w:rPr>
               <w:t>)</w:t>
@@ -9377,14 +9137,7 @@
                         <w:rFonts w:ascii="Cambria Math" w:hAnsi="Cambria Math"/>
                         <w:lang w:val="en-US"/>
                       </w:rPr>
-                      <m:t>d</m:t>
-                    </m:r>
-                    <m:r>
-                      <w:rPr>
-                        <w:rFonts w:ascii="Cambria Math" w:hAnsi="Cambria Math"/>
-                        <w:lang w:val="en-US"/>
-                      </w:rPr>
-                      <m:t>X</m:t>
+                      <m:t>dX</m:t>
                     </m:r>
                   </m:den>
                 </m:f>
@@ -9752,82 +9505,49 @@
           <w:p>
             <w:pPr>
               <w:pStyle w:val="Descripcin"/>
-              <w:spacing w:after="240"/>
-              <w:rPr>
-                <w:rFonts w:eastAsiaTheme="minorEastAsia"/>
-                <w:color w:val="auto"/>
-                <w:sz w:val="24"/>
-                <w:szCs w:val="24"/>
+              <w:rPr>
                 <w:lang w:val="en-US"/>
               </w:rPr>
             </w:pPr>
             <w:r>
               <w:rPr>
-                <w:rFonts w:eastAsiaTheme="minorEastAsia"/>
-                <w:color w:val="auto"/>
-                <w:sz w:val="24"/>
-                <w:szCs w:val="24"/>
                 <w:lang w:val="en-US"/>
               </w:rPr>
               <w:t>(Eq. B</w:t>
             </w:r>
             <w:r>
               <w:rPr>
-                <w:rFonts w:eastAsiaTheme="minorEastAsia"/>
-                <w:color w:val="auto"/>
-                <w:sz w:val="24"/>
-                <w:szCs w:val="24"/>
                 <w:lang w:val="en-US"/>
               </w:rPr>
               <w:fldChar w:fldCharType="begin"/>
             </w:r>
             <w:r>
               <w:rPr>
-                <w:rFonts w:eastAsiaTheme="minorEastAsia"/>
-                <w:color w:val="auto"/>
-                <w:sz w:val="24"/>
-                <w:szCs w:val="24"/>
                 <w:lang w:val="en-US"/>
               </w:rPr>
               <w:instrText xml:space="preserve"> SEQ Eq._B \* ARABIC </w:instrText>
             </w:r>
             <w:r>
               <w:rPr>
-                <w:rFonts w:eastAsiaTheme="minorEastAsia"/>
-                <w:color w:val="auto"/>
-                <w:sz w:val="24"/>
-                <w:szCs w:val="24"/>
                 <w:lang w:val="en-US"/>
               </w:rPr>
               <w:fldChar w:fldCharType="separate"/>
             </w:r>
             <w:r>
               <w:rPr>
-                <w:rFonts w:eastAsiaTheme="minorEastAsia"/>
                 <w:noProof/>
-                <w:color w:val="auto"/>
-                <w:sz w:val="24"/>
-                <w:szCs w:val="24"/>
                 <w:lang w:val="en-US"/>
               </w:rPr>
               <w:t>9</w:t>
             </w:r>
             <w:r>
               <w:rPr>
-                <w:rFonts w:eastAsiaTheme="minorEastAsia"/>
-                <w:color w:val="auto"/>
-                <w:sz w:val="24"/>
-                <w:szCs w:val="24"/>
                 <w:lang w:val="en-US"/>
               </w:rPr>
               <w:fldChar w:fldCharType="end"/>
             </w:r>
             <w:r>
               <w:rPr>
-                <w:rFonts w:eastAsiaTheme="minorEastAsia"/>
-                <w:color w:val="auto"/>
-                <w:sz w:val="24"/>
-                <w:szCs w:val="24"/>
                 <w:lang w:val="en-US"/>
               </w:rPr>
               <w:t>)</w:t>
@@ -10774,82 +10494,49 @@
           <w:p>
             <w:pPr>
               <w:pStyle w:val="Descripcin"/>
-              <w:spacing w:after="240"/>
-              <w:rPr>
-                <w:rFonts w:eastAsiaTheme="minorEastAsia"/>
-                <w:color w:val="auto"/>
-                <w:sz w:val="24"/>
-                <w:szCs w:val="24"/>
+              <w:rPr>
                 <w:lang w:val="en-US"/>
               </w:rPr>
             </w:pPr>
             <w:r>
               <w:rPr>
-                <w:rFonts w:eastAsiaTheme="minorEastAsia"/>
-                <w:color w:val="auto"/>
-                <w:sz w:val="24"/>
-                <w:szCs w:val="24"/>
                 <w:lang w:val="en-US"/>
               </w:rPr>
               <w:t>(Eq. B</w:t>
             </w:r>
             <w:r>
               <w:rPr>
-                <w:rFonts w:eastAsiaTheme="minorEastAsia"/>
-                <w:color w:val="auto"/>
-                <w:sz w:val="24"/>
-                <w:szCs w:val="24"/>
                 <w:lang w:val="en-US"/>
               </w:rPr>
               <w:fldChar w:fldCharType="begin"/>
             </w:r>
             <w:r>
               <w:rPr>
-                <w:rFonts w:eastAsiaTheme="minorEastAsia"/>
-                <w:color w:val="auto"/>
-                <w:sz w:val="24"/>
-                <w:szCs w:val="24"/>
                 <w:lang w:val="en-US"/>
               </w:rPr>
               <w:instrText xml:space="preserve"> SEQ Eq._B \* ARABIC </w:instrText>
             </w:r>
             <w:r>
               <w:rPr>
-                <w:rFonts w:eastAsiaTheme="minorEastAsia"/>
-                <w:color w:val="auto"/>
-                <w:sz w:val="24"/>
-                <w:szCs w:val="24"/>
                 <w:lang w:val="en-US"/>
               </w:rPr>
               <w:fldChar w:fldCharType="separate"/>
             </w:r>
             <w:r>
               <w:rPr>
-                <w:rFonts w:eastAsiaTheme="minorEastAsia"/>
                 <w:noProof/>
-                <w:color w:val="auto"/>
-                <w:sz w:val="24"/>
-                <w:szCs w:val="24"/>
                 <w:lang w:val="en-US"/>
               </w:rPr>
               <w:t>10</w:t>
             </w:r>
             <w:r>
               <w:rPr>
-                <w:rFonts w:eastAsiaTheme="minorEastAsia"/>
-                <w:color w:val="auto"/>
-                <w:sz w:val="24"/>
-                <w:szCs w:val="24"/>
                 <w:lang w:val="en-US"/>
               </w:rPr>
               <w:fldChar w:fldCharType="end"/>
             </w:r>
             <w:r>
               <w:rPr>
-                <w:rFonts w:eastAsiaTheme="minorEastAsia"/>
-                <w:color w:val="auto"/>
-                <w:sz w:val="24"/>
-                <w:szCs w:val="24"/>
                 <w:lang w:val="en-US"/>
               </w:rPr>
               <w:t>)</w:t>
@@ -10860,8 +10547,11 @@
     </w:tbl>
     <w:p>
       <w:pPr>
-        <w:spacing w:after="0"/>
+        <w:pStyle w:val="Ttulo1"/>
       </w:pPr>
+      <w:r>
+        <w:t>Dimensionality in backpropagation</w:t>
+      </w:r>
     </w:p>
     <w:p>
       <w:r>
@@ -11030,12 +10720,12 @@
     </w:p>
     <w:p>
       <w:r>
+        <w:lastRenderedPageBreak/>
         <w:t>(*) We have applied the whole chain rule since J. From now on we will simplify it with only the top diff and the local gradient.</w:t>
       </w:r>
     </w:p>
     <w:p>
       <w:r>
-        <w:lastRenderedPageBreak/>
         <w:t>And now we have to determine these derivatives on the right of both equations. Look that, how is represented in</w:t>
       </w:r>
       <w:r>
@@ -11657,16 +11347,7 @@
           <w:rPr>
             <w:rFonts w:ascii="Cambria Math" w:hAnsi="Cambria Math"/>
           </w:rPr>
-          <m:t xml:space="preserve"> (4</m:t>
-        </m:r>
-        <m:r>
-          <m:rPr>
-            <m:sty m:val="p"/>
-          </m:rPr>
-          <w:rPr>
-            <w:rFonts w:ascii="Cambria Math" w:hAnsi="Cambria Math"/>
-          </w:rPr>
-          <m:t>x1)</m:t>
+          <m:t xml:space="preserve"> (4x1)</m:t>
         </m:r>
       </m:oMath>
       <w:r>
@@ -11974,7 +11655,7 @@
     <w:p>
       <w:pPr>
         <w:rPr>
-          <w:lang w:val="en-US"/>
+          <w:rFonts w:eastAsiaTheme="minorEastAsia"/>
         </w:rPr>
       </w:pPr>
       <w:r>
@@ -12038,14 +11719,329 @@
         </w:rPr>
         <w:t>.</w:t>
       </w:r>
-      <w:bookmarkStart w:id="3" w:name="_GoBack"/>
-      <w:bookmarkEnd w:id="3"/>
       <w:r>
         <w:rPr>
           <w:rFonts w:eastAsiaTheme="minorEastAsia"/>
         </w:rPr>
         <w:t xml:space="preserve"> </w:t>
       </w:r>
+    </w:p>
+    <w:p>
+      <w:pPr>
+        <w:pStyle w:val="Ttulo1"/>
+        <w:rPr>
+          <w:lang w:val="en-US"/>
+        </w:rPr>
+      </w:pPr>
+      <w:r>
+        <w:rPr>
+          <w:lang w:val="en-US"/>
+        </w:rPr>
+        <w:lastRenderedPageBreak/>
+        <w:t>Updating the weights</w:t>
+      </w:r>
+    </w:p>
+    <w:p>
+      <w:pPr>
+        <w:rPr>
+          <w:lang w:val="en-US"/>
+        </w:rPr>
+      </w:pPr>
+      <w:r>
+        <w:rPr>
+          <w:lang w:val="en-US"/>
+        </w:rPr>
+        <w:t>We should now go forward for the last step, the learning. If we bring back our equation from past chapters, the weights were being updated:</w:t>
+      </w:r>
+    </w:p>
+    <w:p>
+      <w:pPr>
+        <w:rPr>
+          <w:lang w:val="en-US"/>
+        </w:rPr>
+      </w:pPr>
+      <m:oMathPara>
+        <m:oMath>
+          <m:sSup>
+            <m:sSupPr>
+              <m:ctrlPr>
+                <w:rPr>
+                  <w:rFonts w:ascii="Cambria Math" w:hAnsi="Cambria Math"/>
+                  <w:i/>
+                  <w:lang w:val="en-US"/>
+                </w:rPr>
+              </m:ctrlPr>
+            </m:sSupPr>
+            <m:e>
+              <m:r>
+                <w:rPr>
+                  <w:rFonts w:ascii="Cambria Math" w:hAnsi="Cambria Math"/>
+                  <w:lang w:val="en-US"/>
+                </w:rPr>
+                <m:t>W</m:t>
+              </m:r>
+            </m:e>
+            <m:sup>
+              <m:r>
+                <w:rPr>
+                  <w:rFonts w:ascii="Cambria Math" w:hAnsi="Cambria Math"/>
+                  <w:lang w:val="en-US"/>
+                </w:rPr>
+                <m:t>i</m:t>
+              </m:r>
+            </m:sup>
+          </m:sSup>
+          <m:r>
+            <w:rPr>
+              <w:rFonts w:ascii="Cambria Math" w:hAnsi="Cambria Math"/>
+              <w:lang w:val="en-US"/>
+            </w:rPr>
+            <m:t xml:space="preserve">= </m:t>
+          </m:r>
+          <m:sSup>
+            <m:sSupPr>
+              <m:ctrlPr>
+                <w:rPr>
+                  <w:rFonts w:ascii="Cambria Math" w:hAnsi="Cambria Math"/>
+                  <w:i/>
+                  <w:lang w:val="en-US"/>
+                </w:rPr>
+              </m:ctrlPr>
+            </m:sSupPr>
+            <m:e>
+              <m:r>
+                <w:rPr>
+                  <w:rFonts w:ascii="Cambria Math" w:hAnsi="Cambria Math"/>
+                  <w:lang w:val="en-US"/>
+                </w:rPr>
+                <m:t>W</m:t>
+              </m:r>
+            </m:e>
+            <m:sup>
+              <m:r>
+                <w:rPr>
+                  <w:rFonts w:ascii="Cambria Math" w:hAnsi="Cambria Math"/>
+                  <w:lang w:val="en-US"/>
+                </w:rPr>
+                <m:t>i</m:t>
+              </m:r>
+            </m:sup>
+          </m:sSup>
+          <m:r>
+            <w:rPr>
+              <w:rFonts w:ascii="Cambria Math" w:hAnsi="Cambria Math"/>
+              <w:lang w:val="en-US"/>
+            </w:rPr>
+            <m:t>-</m:t>
+          </m:r>
+          <m:sSub>
+            <m:sSubPr>
+              <m:ctrlPr>
+                <w:rPr>
+                  <w:rFonts w:ascii="Cambria Math" w:hAnsi="Cambria Math"/>
+                  <w:i/>
+                  <w:lang w:val="en-US"/>
+                </w:rPr>
+              </m:ctrlPr>
+            </m:sSubPr>
+            <m:e>
+              <m:r>
+                <w:rPr>
+                  <w:rFonts w:ascii="Cambria Math" w:hAnsi="Cambria Math"/>
+                  <w:lang w:val="en-US"/>
+                </w:rPr>
+                <m:t>λ</m:t>
+              </m:r>
+            </m:e>
+            <m:sub>
+              <m:r>
+                <w:rPr>
+                  <w:rFonts w:ascii="Cambria Math" w:hAnsi="Cambria Math"/>
+                  <w:lang w:val="en-US"/>
+                </w:rPr>
+                <m:t>i</m:t>
+              </m:r>
+            </m:sub>
+          </m:sSub>
+          <m:r>
+            <w:rPr>
+              <w:rFonts w:ascii="Cambria Math" w:hAnsi="Cambria Math"/>
+              <w:lang w:val="en-US"/>
+            </w:rPr>
+            <m:t>·</m:t>
+          </m:r>
+          <m:f>
+            <m:fPr>
+              <m:ctrlPr>
+                <w:rPr>
+                  <w:rFonts w:ascii="Cambria Math" w:hAnsi="Cambria Math"/>
+                  <w:i/>
+                  <w:iCs/>
+                  <w:lang w:val="en-US"/>
+                </w:rPr>
+              </m:ctrlPr>
+            </m:fPr>
+            <m:num>
+              <m:r>
+                <w:rPr>
+                  <w:rFonts w:ascii="Cambria Math" w:hAnsi="Cambria Math"/>
+                  <w:lang w:val="en-US"/>
+                </w:rPr>
+                <m:t>dJ</m:t>
+              </m:r>
+            </m:num>
+            <m:den>
+              <m:r>
+                <w:rPr>
+                  <w:rFonts w:ascii="Cambria Math" w:hAnsi="Cambria Math"/>
+                  <w:lang w:val="en-US"/>
+                </w:rPr>
+                <m:t>d</m:t>
+              </m:r>
+              <m:sSup>
+                <m:sSupPr>
+                  <m:ctrlPr>
+                    <w:rPr>
+                      <w:rFonts w:ascii="Cambria Math" w:hAnsi="Cambria Math"/>
+                      <w:i/>
+                      <w:lang w:val="en-US"/>
+                    </w:rPr>
+                  </m:ctrlPr>
+                </m:sSupPr>
+                <m:e>
+                  <m:r>
+                    <w:rPr>
+                      <w:rFonts w:ascii="Cambria Math" w:hAnsi="Cambria Math"/>
+                      <w:lang w:val="en-US"/>
+                    </w:rPr>
+                    <m:t>W</m:t>
+                  </m:r>
+                </m:e>
+                <m:sup>
+                  <m:r>
+                    <w:rPr>
+                      <w:rFonts w:ascii="Cambria Math" w:hAnsi="Cambria Math"/>
+                      <w:lang w:val="en-US"/>
+                    </w:rPr>
+                    <m:t>i</m:t>
+                  </m:r>
+                </m:sup>
+              </m:sSup>
+            </m:den>
+          </m:f>
+        </m:oMath>
+      </m:oMathPara>
+    </w:p>
+    <w:p>
+      <w:pPr>
+        <w:rPr>
+          <w:lang w:val="en-US"/>
+        </w:rPr>
+      </w:pPr>
+      <w:r>
+        <w:rPr>
+          <w:lang w:val="en-US"/>
+        </w:rPr>
+        <w:t>Therefore</w:t>
+      </w:r>
+      <w:r>
+        <w:rPr>
+          <w:lang w:val="en-US"/>
+        </w:rPr>
+        <w:t>, applying this to what we have for our two layers of weights:</w:t>
+      </w:r>
+    </w:p>
+    <w:p>
+      <w:pPr>
+        <w:pStyle w:val="Descripcin"/>
+      </w:pPr>
+      <w:r>
+        <w:t xml:space="preserve">Figure </w:t>
+      </w:r>
+      <w:r>
+        <w:fldChar w:fldCharType="begin"/>
+      </w:r>
+      <w:r>
+        <w:instrText xml:space="preserve"> SEQ Figure \* ARABIC </w:instrText>
+      </w:r>
+      <w:r>
+        <w:fldChar w:fldCharType="separate"/>
+      </w:r>
+      <w:r>
+        <w:rPr>
+          <w:noProof/>
+        </w:rPr>
+        <w:t>5</w:t>
+      </w:r>
+      <w:r>
+        <w:fldChar w:fldCharType="end"/>
+      </w:r>
+      <w:r>
+        <w:t>.Updated weights</w:t>
+      </w:r>
+      <w:bookmarkStart w:id="3" w:name="_GoBack"/>
+      <w:bookmarkEnd w:id="3"/>
+    </w:p>
+    <w:p>
+      <w:pPr>
+        <w:rPr>
+          <w:lang w:val="en-US"/>
+        </w:rPr>
+      </w:pPr>
+      <w:r>
+        <w:rPr>
+          <w:noProof/>
+          <w:lang w:val="es-ES_tradnl" w:eastAsia="es-ES_tradnl"/>
+        </w:rPr>
+        <w:drawing>
+          <wp:inline distT="0" distB="0" distL="0" distR="0" wp14:anchorId="74F5B42F" wp14:editId="76B57264">
+            <wp:extent cx="5396230" cy="932180"/>
+            <wp:effectExtent l="0" t="0" r="0" b="7620"/>
+            <wp:docPr id="1" name="Imagen 1"/>
+            <wp:cNvGraphicFramePr>
+              <a:graphicFrameLocks xmlns:a="http://schemas.openxmlformats.org/drawingml/2006/main" noChangeAspect="1"/>
+            </wp:cNvGraphicFramePr>
+            <a:graphic xmlns:a="http://schemas.openxmlformats.org/drawingml/2006/main">
+              <a:graphicData uri="http://schemas.openxmlformats.org/drawingml/2006/picture">
+                <pic:pic xmlns:pic="http://schemas.openxmlformats.org/drawingml/2006/picture">
+                  <pic:nvPicPr>
+                    <pic:cNvPr id="1" name="Update Weights.png"/>
+                    <pic:cNvPicPr/>
+                  </pic:nvPicPr>
+                  <pic:blipFill>
+                    <a:blip r:embed="rId23">
+                      <a:extLst>
+                        <a:ext uri="{28A0092B-C50C-407E-A947-70E740481C1C}">
+                          <a14:useLocalDpi xmlns:a14="http://schemas.microsoft.com/office/drawing/2010/main" val="0"/>
+                        </a:ext>
+                      </a:extLst>
+                    </a:blip>
+                    <a:stretch>
+                      <a:fillRect/>
+                    </a:stretch>
+                  </pic:blipFill>
+                  <pic:spPr>
+                    <a:xfrm>
+                      <a:off x="0" y="0"/>
+                      <a:ext cx="5396230" cy="932180"/>
+                    </a:xfrm>
+                    <a:prstGeom prst="rect">
+                      <a:avLst/>
+                    </a:prstGeom>
+                  </pic:spPr>
+                </pic:pic>
+              </a:graphicData>
+            </a:graphic>
+          </wp:inline>
+        </w:drawing>
+      </w:r>
+    </w:p>
+    <w:p>
+      <w:pPr>
+        <w:rPr>
+          <w:lang w:val="en-US"/>
+        </w:rPr>
+      </w:pPr>
     </w:p>
     <w:sectPr>
       <w:pgSz w:w="11900" w:h="16840"/>
@@ -13058,6 +13054,7 @@
   <w:style w:type="character" w:default="1" w:styleId="Fuentedeprrafopredeter">
     <w:name w:val="Default Paragraph Font"/>
     <w:uiPriority w:val="1"/>
+    <w:semiHidden/>
     <w:unhideWhenUsed/>
   </w:style>
   <w:style w:type="table" w:default="1" w:styleId="Tablanormal">
@@ -13117,7 +13114,7 @@
     <w:uiPriority w:val="35"/>
     <w:unhideWhenUsed/>
     <w:qFormat/>
-    <w:rsid w:val="00AA689E"/>
+    <w:rsid w:val="00840413"/>
     <w:pPr>
       <w:keepNext/>
       <w:spacing w:line="360" w:lineRule="auto"/>
@@ -13586,7 +13583,7 @@
 </file>
 
 <file path=customXml/itemProps1.xml><?xml version="1.0" encoding="utf-8"?>
-<ds:datastoreItem xmlns:ds="http://schemas.openxmlformats.org/officeDocument/2006/customXml" ds:itemID="{D3FE4D52-FA03-D64A-9452-E99FAA20AC85}">
+<ds:datastoreItem xmlns:ds="http://schemas.openxmlformats.org/officeDocument/2006/customXml" ds:itemID="{2B382EA5-FFC4-C847-8E2A-C3414EF65F54}">
   <ds:schemaRefs>
     <ds:schemaRef ds:uri="http://schemas.openxmlformats.org/officeDocument/2006/bibliography"/>
   </ds:schemaRefs>

</xml_diff>